<commit_message>
Some changes and additions
</commit_message>
<xml_diff>
--- a/Assets/Building Placement Offsets.docx
+++ b/Assets/Building Placement Offsets.docx
@@ -12,7 +12,7 @@
       </w:tblGrid>
       <w:tr>
         <w:trPr>
-          <w:trHeight w:val="1" w:hRule="atLeast"/>
+          <w:trHeight w:val="345" w:hRule="auto"/>
           <w:jc w:val="left"/>
         </w:trPr>
         <w:tc>
@@ -41,7 +41,6 @@
                 <w:color w:val="auto"/>
                 <w:spacing w:val="0"/>
                 <w:position w:val="0"/>
-                <w:shd w:fill="auto" w:val="clear"/>
               </w:rPr>
             </w:pPr>
             <w:r>
@@ -84,7 +83,6 @@
                 <w:color w:val="auto"/>
                 <w:spacing w:val="0"/>
                 <w:position w:val="0"/>
-                <w:shd w:fill="auto" w:val="clear"/>
               </w:rPr>
             </w:pPr>
             <w:r>
@@ -151,7 +149,6 @@
                 <w:color w:val="auto"/>
                 <w:spacing w:val="0"/>
                 <w:position w:val="0"/>
-                <w:shd w:fill="auto" w:val="clear"/>
               </w:rPr>
             </w:pPr>
             <w:r>
@@ -218,7 +215,6 @@
                 <w:color w:val="auto"/>
                 <w:spacing w:val="0"/>
                 <w:position w:val="0"/>
-                <w:shd w:fill="auto" w:val="clear"/>
               </w:rPr>
             </w:pPr>
             <w:r>
@@ -292,7 +288,6 @@
                 <w:spacing w:val="0"/>
                 <w:position w:val="0"/>
                 <w:sz w:val="22"/>
-                <w:shd w:fill="auto" w:val="clear"/>
               </w:rPr>
             </w:pPr>
             <w:r>
@@ -335,7 +330,6 @@
                 <w:spacing w:val="0"/>
                 <w:position w:val="0"/>
                 <w:sz w:val="22"/>
-                <w:shd w:fill="auto" w:val="clear"/>
               </w:rPr>
             </w:pPr>
             <w:r>
@@ -378,7 +372,6 @@
                 <w:spacing w:val="0"/>
                 <w:position w:val="0"/>
                 <w:sz w:val="22"/>
-                <w:shd w:fill="auto" w:val="clear"/>
               </w:rPr>
             </w:pPr>
             <w:r>
@@ -421,7 +414,6 @@
                 <w:spacing w:val="0"/>
                 <w:position w:val="0"/>
                 <w:sz w:val="22"/>
-                <w:shd w:fill="auto" w:val="clear"/>
               </w:rPr>
             </w:pPr>
             <w:r>
@@ -470,7 +462,6 @@
                 <w:spacing w:val="0"/>
                 <w:position w:val="0"/>
                 <w:sz w:val="22"/>
-                <w:shd w:fill="auto" w:val="clear"/>
               </w:rPr>
             </w:pPr>
             <w:r>
@@ -513,7 +504,6 @@
                 <w:spacing w:val="0"/>
                 <w:position w:val="0"/>
                 <w:sz w:val="22"/>
-                <w:shd w:fill="auto" w:val="clear"/>
               </w:rPr>
             </w:pPr>
             <w:r>
@@ -556,7 +546,6 @@
                 <w:spacing w:val="0"/>
                 <w:position w:val="0"/>
                 <w:sz w:val="22"/>
-                <w:shd w:fill="auto" w:val="clear"/>
               </w:rPr>
             </w:pPr>
             <w:r>
@@ -599,7 +588,6 @@
                 <w:spacing w:val="0"/>
                 <w:position w:val="0"/>
                 <w:sz w:val="22"/>
-                <w:shd w:fill="auto" w:val="clear"/>
               </w:rPr>
             </w:pPr>
             <w:r>
@@ -648,7 +636,6 @@
                 <w:spacing w:val="0"/>
                 <w:position w:val="0"/>
                 <w:sz w:val="22"/>
-                <w:shd w:fill="auto" w:val="clear"/>
               </w:rPr>
             </w:pPr>
             <w:r>
@@ -691,7 +678,6 @@
                 <w:spacing w:val="0"/>
                 <w:position w:val="0"/>
                 <w:sz w:val="22"/>
-                <w:shd w:fill="auto" w:val="clear"/>
               </w:rPr>
             </w:pPr>
             <w:r>
@@ -734,7 +720,6 @@
                 <w:spacing w:val="0"/>
                 <w:position w:val="0"/>
                 <w:sz w:val="22"/>
-                <w:shd w:fill="auto" w:val="clear"/>
               </w:rPr>
             </w:pPr>
             <w:r>
@@ -777,7 +762,6 @@
                 <w:spacing w:val="0"/>
                 <w:position w:val="0"/>
                 <w:sz w:val="22"/>
-                <w:shd w:fill="auto" w:val="clear"/>
               </w:rPr>
             </w:pPr>
             <w:r>
@@ -826,7 +810,6 @@
                 <w:spacing w:val="0"/>
                 <w:position w:val="0"/>
                 <w:sz w:val="22"/>
-                <w:shd w:fill="auto" w:val="clear"/>
               </w:rPr>
             </w:pPr>
             <w:r>
@@ -869,7 +852,6 @@
                 <w:spacing w:val="0"/>
                 <w:position w:val="0"/>
                 <w:sz w:val="22"/>
-                <w:shd w:fill="auto" w:val="clear"/>
               </w:rPr>
             </w:pPr>
             <w:r>
@@ -912,7 +894,6 @@
                 <w:spacing w:val="0"/>
                 <w:position w:val="0"/>
                 <w:sz w:val="22"/>
-                <w:shd w:fill="auto" w:val="clear"/>
               </w:rPr>
             </w:pPr>
             <w:r>
@@ -955,7 +936,6 @@
                 <w:spacing w:val="0"/>
                 <w:position w:val="0"/>
                 <w:sz w:val="22"/>
-                <w:shd w:fill="auto" w:val="clear"/>
               </w:rPr>
             </w:pPr>
             <w:r>
@@ -974,7 +954,7 @@
       </w:tr>
       <w:tr>
         <w:trPr>
-          <w:trHeight w:val="365" w:hRule="auto"/>
+          <w:trHeight w:val="440" w:hRule="auto"/>
           <w:jc w:val="left"/>
         </w:trPr>
         <w:tc>
@@ -1004,7 +984,6 @@
                 <w:spacing w:val="0"/>
                 <w:position w:val="0"/>
                 <w:sz w:val="22"/>
-                <w:shd w:fill="auto" w:val="clear"/>
               </w:rPr>
             </w:pPr>
             <w:r>
@@ -1047,19 +1026,18 @@
                 <w:spacing w:val="0"/>
                 <w:position w:val="0"/>
                 <w:sz w:val="22"/>
-                <w:shd w:fill="auto" w:val="clear"/>
-              </w:rPr>
-            </w:pPr>
-            <w:r>
-              <w:rPr>
-                <w:rFonts w:ascii="Calibri" w:hAnsi="Calibri" w:cs="Calibri" w:eastAsia="Calibri"/>
-                <w:color w:val="auto"/>
-                <w:spacing w:val="0"/>
-                <w:position w:val="0"/>
-                <w:sz w:val="22"/>
-                <w:shd w:fill="auto" w:val="clear"/>
-              </w:rPr>
-              <w:t xml:space="preserve">0.25</w:t>
+              </w:rPr>
+            </w:pPr>
+            <w:r>
+              <w:rPr>
+                <w:rFonts w:ascii="Calibri" w:hAnsi="Calibri" w:cs="Calibri" w:eastAsia="Calibri"/>
+                <w:color w:val="auto"/>
+                <w:spacing w:val="0"/>
+                <w:position w:val="0"/>
+                <w:sz w:val="22"/>
+                <w:shd w:fill="auto" w:val="clear"/>
+              </w:rPr>
+              <w:t xml:space="preserve">-0.25</w:t>
             </w:r>
           </w:p>
         </w:tc>
@@ -1090,7 +1068,6 @@
                 <w:spacing w:val="0"/>
                 <w:position w:val="0"/>
                 <w:sz w:val="22"/>
-                <w:shd w:fill="auto" w:val="clear"/>
               </w:rPr>
             </w:pPr>
             <w:r>
@@ -1133,19 +1110,18 @@
                 <w:spacing w:val="0"/>
                 <w:position w:val="0"/>
                 <w:sz w:val="22"/>
-                <w:shd w:fill="auto" w:val="clear"/>
-              </w:rPr>
-            </w:pPr>
-            <w:r>
-              <w:rPr>
-                <w:rFonts w:ascii="Calibri" w:hAnsi="Calibri" w:cs="Calibri" w:eastAsia="Calibri"/>
-                <w:color w:val="auto"/>
-                <w:spacing w:val="0"/>
-                <w:position w:val="0"/>
-                <w:sz w:val="22"/>
-                <w:shd w:fill="auto" w:val="clear"/>
-              </w:rPr>
-              <w:t xml:space="preserve">-0.25</w:t>
+              </w:rPr>
+            </w:pPr>
+            <w:r>
+              <w:rPr>
+                <w:rFonts w:ascii="Calibri" w:hAnsi="Calibri" w:cs="Calibri" w:eastAsia="Calibri"/>
+                <w:color w:val="auto"/>
+                <w:spacing w:val="0"/>
+                <w:position w:val="0"/>
+                <w:sz w:val="22"/>
+                <w:shd w:fill="auto" w:val="clear"/>
+              </w:rPr>
+              <w:t xml:space="preserve">-0.75</w:t>
             </w:r>
           </w:p>
         </w:tc>
@@ -1182,19 +1158,18 @@
                 <w:spacing w:val="0"/>
                 <w:position w:val="0"/>
                 <w:sz w:val="22"/>
-                <w:shd w:fill="auto" w:val="clear"/>
-              </w:rPr>
-            </w:pPr>
-            <w:r>
-              <w:rPr>
-                <w:rFonts w:ascii="Calibri" w:hAnsi="Calibri" w:cs="Calibri" w:eastAsia="Calibri"/>
-                <w:color w:val="auto"/>
-                <w:spacing w:val="0"/>
-                <w:position w:val="0"/>
-                <w:sz w:val="22"/>
-                <w:shd w:fill="auto" w:val="clear"/>
-              </w:rPr>
-              <w:t xml:space="preserve">Water Building</w:t>
+              </w:rPr>
+            </w:pPr>
+            <w:r>
+              <w:rPr>
+                <w:rFonts w:ascii="Calibri" w:hAnsi="Calibri" w:cs="Calibri" w:eastAsia="Calibri"/>
+                <w:color w:val="auto"/>
+                <w:spacing w:val="0"/>
+                <w:position w:val="0"/>
+                <w:sz w:val="22"/>
+                <w:shd w:fill="auto" w:val="clear"/>
+              </w:rPr>
+              <w:t xml:space="preserve">Water Plant Upgrade</w:t>
             </w:r>
           </w:p>
         </w:tc>
@@ -1225,7 +1200,6 @@
                 <w:spacing w:val="0"/>
                 <w:position w:val="0"/>
                 <w:sz w:val="22"/>
-                <w:shd w:fill="auto" w:val="clear"/>
               </w:rPr>
             </w:pPr>
             <w:r>
@@ -1268,7 +1242,6 @@
                 <w:spacing w:val="0"/>
                 <w:position w:val="0"/>
                 <w:sz w:val="22"/>
-                <w:shd w:fill="auto" w:val="clear"/>
               </w:rPr>
             </w:pPr>
             <w:r>
@@ -1311,7 +1284,6 @@
                 <w:spacing w:val="0"/>
                 <w:position w:val="0"/>
                 <w:sz w:val="22"/>
-                <w:shd w:fill="auto" w:val="clear"/>
               </w:rPr>
             </w:pPr>
             <w:r>
@@ -1330,7 +1302,7 @@
       </w:tr>
       <w:tr>
         <w:trPr>
-          <w:trHeight w:val="657" w:hRule="auto"/>
+          <w:trHeight w:val="507" w:hRule="auto"/>
           <w:jc w:val="left"/>
         </w:trPr>
         <w:tc>
@@ -1360,9 +1332,19 @@
                 <w:spacing w:val="0"/>
                 <w:position w:val="0"/>
                 <w:sz w:val="22"/>
-                <w:shd w:fill="auto" w:val="clear"/>
-              </w:rPr>
-            </w:pPr>
+              </w:rPr>
+            </w:pPr>
+            <w:r>
+              <w:rPr>
+                <w:rFonts w:ascii="Calibri" w:hAnsi="Calibri" w:cs="Calibri" w:eastAsia="Calibri"/>
+                <w:color w:val="auto"/>
+                <w:spacing w:val="0"/>
+                <w:position w:val="0"/>
+                <w:sz w:val="22"/>
+                <w:shd w:fill="auto" w:val="clear"/>
+              </w:rPr>
+              <w:t xml:space="preserve">Water Plant</w:t>
+            </w:r>
           </w:p>
         </w:tc>
         <w:tc>
@@ -1392,9 +1374,19 @@
                 <w:spacing w:val="0"/>
                 <w:position w:val="0"/>
                 <w:sz w:val="22"/>
-                <w:shd w:fill="auto" w:val="clear"/>
-              </w:rPr>
-            </w:pPr>
+              </w:rPr>
+            </w:pPr>
+            <w:r>
+              <w:rPr>
+                <w:rFonts w:ascii="Calibri" w:hAnsi="Calibri" w:cs="Calibri" w:eastAsia="Calibri"/>
+                <w:color w:val="auto"/>
+                <w:spacing w:val="0"/>
+                <w:position w:val="0"/>
+                <w:sz w:val="22"/>
+                <w:shd w:fill="auto" w:val="clear"/>
+              </w:rPr>
+              <w:t xml:space="preserve">-0.25</w:t>
+            </w:r>
           </w:p>
         </w:tc>
         <w:tc>
@@ -1424,9 +1416,19 @@
                 <w:spacing w:val="0"/>
                 <w:position w:val="0"/>
                 <w:sz w:val="22"/>
-                <w:shd w:fill="auto" w:val="clear"/>
-              </w:rPr>
-            </w:pPr>
+              </w:rPr>
+            </w:pPr>
+            <w:r>
+              <w:rPr>
+                <w:rFonts w:ascii="Calibri" w:hAnsi="Calibri" w:cs="Calibri" w:eastAsia="Calibri"/>
+                <w:color w:val="auto"/>
+                <w:spacing w:val="0"/>
+                <w:position w:val="0"/>
+                <w:sz w:val="22"/>
+                <w:shd w:fill="auto" w:val="clear"/>
+              </w:rPr>
+              <w:t xml:space="preserve">1</w:t>
+            </w:r>
           </w:p>
         </w:tc>
         <w:tc>
@@ -1456,13 +1458,88 @@
                 <w:spacing w:val="0"/>
                 <w:position w:val="0"/>
                 <w:sz w:val="22"/>
-                <w:shd w:fill="auto" w:val="clear"/>
-              </w:rPr>
-            </w:pPr>
+              </w:rPr>
+            </w:pPr>
+            <w:r>
+              <w:rPr>
+                <w:rFonts w:ascii="Calibri" w:hAnsi="Calibri" w:cs="Calibri" w:eastAsia="Calibri"/>
+                <w:color w:val="auto"/>
+                <w:spacing w:val="0"/>
+                <w:position w:val="0"/>
+                <w:sz w:val="22"/>
+                <w:shd w:fill="auto" w:val="clear"/>
+              </w:rPr>
+              <w:t xml:space="preserve">-0.75</w:t>
+            </w:r>
           </w:p>
         </w:tc>
       </w:tr>
     </w:tbl>
+    <w:p>
+      <w:pPr>
+        <w:spacing w:before="0" w:after="0" w:line="240"/>
+        <w:ind w:right="0" w:left="0" w:firstLine="0"/>
+        <w:jc w:val="left"/>
+        <w:rPr>
+          <w:rFonts w:ascii="Calibri" w:hAnsi="Calibri" w:cs="Calibri" w:eastAsia="Calibri"/>
+          <w:color w:val="auto"/>
+          <w:spacing w:val="0"/>
+          <w:position w:val="0"/>
+          <w:sz w:val="24"/>
+          <w:shd w:fill="auto" w:val="clear"/>
+        </w:rPr>
+      </w:pPr>
+      <w:r>
+        <w:rPr>
+          <w:rFonts w:ascii="Calibri" w:hAnsi="Calibri" w:cs="Calibri" w:eastAsia="Calibri"/>
+          <w:color w:val="auto"/>
+          <w:spacing w:val="0"/>
+          <w:position w:val="0"/>
+          <w:sz w:val="24"/>
+          <w:shd w:fill="auto" w:val="clear"/>
+        </w:rPr>
+        <w:t xml:space="preserve">  Science Building</w:t>
+      </w:r>
+    </w:p>
+    <w:p>
+      <w:pPr>
+        <w:spacing w:before="0" w:after="0" w:line="240"/>
+        <w:ind w:right="0" w:left="0" w:firstLine="0"/>
+        <w:jc w:val="left"/>
+        <w:rPr>
+          <w:rFonts w:ascii="Calibri" w:hAnsi="Calibri" w:cs="Calibri" w:eastAsia="Calibri"/>
+          <w:b/>
+          <w:color w:val="auto"/>
+          <w:spacing w:val="0"/>
+          <w:position w:val="0"/>
+          <w:sz w:val="24"/>
+          <w:shd w:fill="auto" w:val="clear"/>
+        </w:rPr>
+      </w:pPr>
+      <w:r>
+        <w:rPr>
+          <w:rFonts w:ascii="Calibri" w:hAnsi="Calibri" w:cs="Calibri" w:eastAsia="Calibri"/>
+          <w:color w:val="auto"/>
+          <w:spacing w:val="0"/>
+          <w:position w:val="0"/>
+          <w:sz w:val="24"/>
+          <w:shd w:fill="auto" w:val="clear"/>
+        </w:rPr>
+        <w:t xml:space="preserve">  Upgraded</w:t>
+        <w:tab/>
+        <w:tab/>
+        <w:t xml:space="preserve">    0</w:t>
+        <w:tab/>
+        <w:tab/>
+        <w:tab/>
+        <w:t xml:space="preserve">       1</w:t>
+        <w:tab/>
+        <w:tab/>
+        <w:tab/>
+        <w:tab/>
+        <w:t xml:space="preserve">-0.5</w:t>
+      </w:r>
+    </w:p>
     <w:p>
       <w:pPr>
         <w:spacing w:before="0" w:after="0" w:line="240"/>

</xml_diff>

<commit_message>
Fixes and building omission started
</commit_message>
<xml_diff>
--- a/Assets/Building Placement Offsets.docx
+++ b/Assets/Building Placement Offsets.docx
@@ -19,12 +19,6 @@
         <w:gridCol w:w="2281"/>
       </w:tblGrid>
       <w:tr>
-        <w:tblPrEx>
-          <w:tblCellMar>
-            <w:top w:w="0" w:type="dxa"/>
-            <w:bottom w:w="0" w:type="dxa"/>
-          </w:tblCellMar>
-        </w:tblPrEx>
         <w:tc>
           <w:tcPr>
             <w:tcW w:w="2310" w:type="dxa"/>
@@ -155,12 +149,6 @@
         </w:tc>
       </w:tr>
       <w:tr>
-        <w:tblPrEx>
-          <w:tblCellMar>
-            <w:top w:w="0" w:type="dxa"/>
-            <w:bottom w:w="0" w:type="dxa"/>
-          </w:tblCellMar>
-        </w:tblPrEx>
         <w:tc>
           <w:tcPr>
             <w:tcW w:w="2310" w:type="dxa"/>
@@ -284,12 +272,6 @@
         </w:tc>
       </w:tr>
       <w:tr>
-        <w:tblPrEx>
-          <w:tblCellMar>
-            <w:top w:w="0" w:type="dxa"/>
-            <w:bottom w:w="0" w:type="dxa"/>
-          </w:tblCellMar>
-        </w:tblPrEx>
         <w:tc>
           <w:tcPr>
             <w:tcW w:w="2310" w:type="dxa"/>
@@ -412,12 +394,6 @@
         </w:tc>
       </w:tr>
       <w:tr>
-        <w:tblPrEx>
-          <w:tblCellMar>
-            <w:top w:w="0" w:type="dxa"/>
-            <w:bottom w:w="0" w:type="dxa"/>
-          </w:tblCellMar>
-        </w:tblPrEx>
         <w:tc>
           <w:tcPr>
             <w:tcW w:w="2310" w:type="dxa"/>
@@ -540,12 +516,6 @@
         </w:tc>
       </w:tr>
       <w:tr>
-        <w:tblPrEx>
-          <w:tblCellMar>
-            <w:top w:w="0" w:type="dxa"/>
-            <w:bottom w:w="0" w:type="dxa"/>
-          </w:tblCellMar>
-        </w:tblPrEx>
         <w:tc>
           <w:tcPr>
             <w:tcW w:w="2310" w:type="dxa"/>
@@ -668,12 +638,6 @@
         </w:tc>
       </w:tr>
       <w:tr>
-        <w:tblPrEx>
-          <w:tblCellMar>
-            <w:top w:w="0" w:type="dxa"/>
-            <w:bottom w:w="0" w:type="dxa"/>
-          </w:tblCellMar>
-        </w:tblPrEx>
         <w:tc>
           <w:tcPr>
             <w:tcW w:w="2310" w:type="dxa"/>
@@ -796,12 +760,6 @@
         </w:tc>
       </w:tr>
       <w:tr>
-        <w:tblPrEx>
-          <w:tblCellMar>
-            <w:top w:w="0" w:type="dxa"/>
-            <w:bottom w:w="0" w:type="dxa"/>
-          </w:tblCellMar>
-        </w:tblPrEx>
         <w:tc>
           <w:tcPr>
             <w:tcW w:w="2310" w:type="dxa"/>
@@ -860,6 +818,12 @@
               </w:rPr>
               <w:t>-0.25</w:t>
             </w:r>
+            <w:r>
+              <w:rPr>
+                <w:rFonts w:ascii="Calibri" w:eastAsia="Calibri" w:hAnsi="Calibri" w:cs="Calibri"/>
+              </w:rPr>
+              <w:t xml:space="preserve"> </w:t>
+            </w:r>
           </w:p>
         </w:tc>
         <w:tc>
@@ -919,17 +883,23 @@
                 <w:rFonts w:ascii="Calibri" w:eastAsia="Calibri" w:hAnsi="Calibri" w:cs="Calibri"/>
               </w:rPr>
               <w:t>-0.25</w:t>
+            </w:r>
+            <w:r>
+              <w:rPr>
+                <w:rFonts w:ascii="Calibri" w:eastAsia="Calibri" w:hAnsi="Calibri" w:cs="Calibri"/>
+              </w:rPr>
+              <w:t xml:space="preserve"> or </w:t>
+            </w:r>
+            <w:r>
+              <w:rPr>
+                <w:rFonts w:ascii="Calibri" w:eastAsia="Calibri" w:hAnsi="Calibri" w:cs="Calibri"/>
+              </w:rPr>
+              <w:t>0.75</w:t>
             </w:r>
           </w:p>
         </w:tc>
       </w:tr>
       <w:tr>
-        <w:tblPrEx>
-          <w:tblCellMar>
-            <w:top w:w="0" w:type="dxa"/>
-            <w:bottom w:w="0" w:type="dxa"/>
-          </w:tblCellMar>
-        </w:tblPrEx>
         <w:tc>
           <w:tcPr>
             <w:tcW w:w="2310" w:type="dxa"/>
@@ -1052,12 +1022,6 @@
         </w:tc>
       </w:tr>
       <w:tr>
-        <w:tblPrEx>
-          <w:tblCellMar>
-            <w:top w:w="0" w:type="dxa"/>
-            <w:bottom w:w="0" w:type="dxa"/>
-          </w:tblCellMar>
-        </w:tblPrEx>
         <w:tc>
           <w:tcPr>
             <w:tcW w:w="2310" w:type="dxa"/>
@@ -1180,12 +1144,6 @@
         </w:tc>
       </w:tr>
       <w:tr>
-        <w:tblPrEx>
-          <w:tblCellMar>
-            <w:top w:w="0" w:type="dxa"/>
-            <w:bottom w:w="0" w:type="dxa"/>
-          </w:tblCellMar>
-        </w:tblPrEx>
         <w:tc>
           <w:tcPr>
             <w:tcW w:w="2310" w:type="dxa"/>
@@ -1236,6 +1194,7 @@
               <w:spacing w:after="0" w:line="240" w:lineRule="auto"/>
               <w:rPr>
                 <w:rFonts w:ascii="Calibri" w:eastAsia="Calibri" w:hAnsi="Calibri" w:cs="Calibri"/>
+                <w:b/>
               </w:rPr>
             </w:pPr>
             <w:r>
@@ -1244,28 +1203,42 @@
               </w:rPr>
               <w:t>2.2</w:t>
             </w:r>
-          </w:p>
-        </w:tc>
-        <w:tc>
-          <w:tcPr>
-            <w:tcW w:w="2311" w:type="dxa"/>
-            <w:tcBorders>
-              <w:top w:val="single" w:sz="4" w:space="0" w:color="000000"/>
-              <w:left w:val="single" w:sz="4" w:space="0" w:color="000000"/>
-              <w:bottom w:val="single" w:sz="4" w:space="0" w:color="000000"/>
-              <w:right w:val="single" w:sz="4" w:space="0" w:color="000000"/>
-            </w:tcBorders>
-            <w:shd w:val="clear" w:color="000000" w:fill="FFFFFF"/>
-            <w:tcMar>
-              <w:left w:w="108" w:type="dxa"/>
-              <w:right w:w="108" w:type="dxa"/>
-            </w:tcMar>
-          </w:tcPr>
-          <w:p>
-            <w:pPr>
-              <w:spacing w:after="0" w:line="240" w:lineRule="auto"/>
-              <w:rPr>
-                <w:rFonts w:ascii="Calibri" w:eastAsia="Calibri" w:hAnsi="Calibri" w:cs="Calibri"/>
+            <w:r>
+              <w:rPr>
+                <w:rFonts w:ascii="Calibri" w:eastAsia="Calibri" w:hAnsi="Calibri" w:cs="Calibri"/>
+              </w:rPr>
+              <w:t xml:space="preserve"> or </w:t>
+            </w:r>
+            <w:r>
+              <w:rPr>
+                <w:rFonts w:ascii="Calibri" w:eastAsia="Calibri" w:hAnsi="Calibri" w:cs="Calibri"/>
+                <w:b/>
+              </w:rPr>
+              <w:t>(1.75)</w:t>
+            </w:r>
+          </w:p>
+        </w:tc>
+        <w:tc>
+          <w:tcPr>
+            <w:tcW w:w="2311" w:type="dxa"/>
+            <w:tcBorders>
+              <w:top w:val="single" w:sz="4" w:space="0" w:color="000000"/>
+              <w:left w:val="single" w:sz="4" w:space="0" w:color="000000"/>
+              <w:bottom w:val="single" w:sz="4" w:space="0" w:color="000000"/>
+              <w:right w:val="single" w:sz="4" w:space="0" w:color="000000"/>
+            </w:tcBorders>
+            <w:shd w:val="clear" w:color="000000" w:fill="FFFFFF"/>
+            <w:tcMar>
+              <w:left w:w="108" w:type="dxa"/>
+              <w:right w:w="108" w:type="dxa"/>
+            </w:tcMar>
+          </w:tcPr>
+          <w:p>
+            <w:pPr>
+              <w:spacing w:after="0" w:line="240" w:lineRule="auto"/>
+              <w:rPr>
+                <w:rFonts w:ascii="Calibri" w:eastAsia="Calibri" w:hAnsi="Calibri" w:cs="Calibri"/>
+                <w:b/>
               </w:rPr>
             </w:pPr>
             <w:r>
@@ -1296,6 +1269,7 @@
               <w:spacing w:after="0" w:line="240" w:lineRule="auto"/>
               <w:rPr>
                 <w:rFonts w:ascii="Calibri" w:eastAsia="Calibri" w:hAnsi="Calibri" w:cs="Calibri"/>
+                <w:b/>
               </w:rPr>
             </w:pPr>
             <w:r>
@@ -1303,17 +1277,24 @@
                 <w:rFonts w:ascii="Calibri" w:eastAsia="Calibri" w:hAnsi="Calibri" w:cs="Calibri"/>
               </w:rPr>
               <w:t>0.75</w:t>
+            </w:r>
+            <w:r>
+              <w:rPr>
+                <w:rFonts w:ascii="Calibri" w:eastAsia="Calibri" w:hAnsi="Calibri" w:cs="Calibri"/>
+              </w:rPr>
+              <w:t xml:space="preserve"> or </w:t>
+            </w:r>
+            <w:r>
+              <w:rPr>
+                <w:rFonts w:ascii="Calibri" w:eastAsia="Calibri" w:hAnsi="Calibri" w:cs="Calibri"/>
+                <w:b/>
+              </w:rPr>
+              <w:t>(0.5)</w:t>
             </w:r>
           </w:p>
         </w:tc>
       </w:tr>
       <w:tr>
-        <w:tblPrEx>
-          <w:tblCellMar>
-            <w:top w:w="0" w:type="dxa"/>
-            <w:bottom w:w="0" w:type="dxa"/>
-          </w:tblCellMar>
-        </w:tblPrEx>
         <w:tc>
           <w:tcPr>
             <w:tcW w:w="2310" w:type="dxa"/>
@@ -1364,6 +1345,7 @@
               <w:spacing w:after="0" w:line="240" w:lineRule="auto"/>
               <w:rPr>
                 <w:rFonts w:ascii="Calibri" w:eastAsia="Calibri" w:hAnsi="Calibri" w:cs="Calibri"/>
+                <w:b/>
               </w:rPr>
             </w:pPr>
             <w:r>
@@ -1372,6 +1354,19 @@
               </w:rPr>
               <w:t>2.5</w:t>
             </w:r>
+            <w:r>
+              <w:rPr>
+                <w:rFonts w:ascii="Calibri" w:eastAsia="Calibri" w:hAnsi="Calibri" w:cs="Calibri"/>
+              </w:rPr>
+              <w:t xml:space="preserve"> or </w:t>
+            </w:r>
+            <w:r>
+              <w:rPr>
+                <w:rFonts w:ascii="Calibri" w:eastAsia="Calibri" w:hAnsi="Calibri" w:cs="Calibri"/>
+                <w:b/>
+              </w:rPr>
+              <w:t>(2)</w:t>
+            </w:r>
           </w:p>
         </w:tc>
         <w:tc>
@@ -1424,6 +1419,7 @@
               <w:spacing w:after="0" w:line="240" w:lineRule="auto"/>
               <w:rPr>
                 <w:rFonts w:ascii="Calibri" w:eastAsia="Calibri" w:hAnsi="Calibri" w:cs="Calibri"/>
+                <w:b/>
               </w:rPr>
             </w:pPr>
             <w:r>
@@ -1431,6 +1427,19 @@
                 <w:rFonts w:ascii="Calibri" w:eastAsia="Calibri" w:hAnsi="Calibri" w:cs="Calibri"/>
               </w:rPr>
               <w:t>1</w:t>
+            </w:r>
+            <w:r>
+              <w:rPr>
+                <w:rFonts w:ascii="Calibri" w:eastAsia="Calibri" w:hAnsi="Calibri" w:cs="Calibri"/>
+              </w:rPr>
+              <w:t xml:space="preserve"> or </w:t>
+            </w:r>
+            <w:r>
+              <w:rPr>
+                <w:rFonts w:ascii="Calibri" w:eastAsia="Calibri" w:hAnsi="Calibri" w:cs="Calibri"/>
+                <w:b/>
+              </w:rPr>
+              <w:t>(0.75)</w:t>
             </w:r>
             <w:bookmarkStart w:id="0" w:name="_GoBack"/>
             <w:bookmarkEnd w:id="0"/>
@@ -1438,12 +1447,6 @@
         </w:tc>
       </w:tr>
       <w:tr>
-        <w:tblPrEx>
-          <w:tblCellMar>
-            <w:top w:w="0" w:type="dxa"/>
-            <w:bottom w:w="0" w:type="dxa"/>
-          </w:tblCellMar>
-        </w:tblPrEx>
         <w:tc>
           <w:tcPr>
             <w:tcW w:w="2310" w:type="dxa"/>
@@ -1542,12 +1545,6 @@
         </w:tc>
       </w:tr>
       <w:tr>
-        <w:tblPrEx>
-          <w:tblCellMar>
-            <w:top w:w="0" w:type="dxa"/>
-            <w:bottom w:w="0" w:type="dxa"/>
-          </w:tblCellMar>
-        </w:tblPrEx>
         <w:tc>
           <w:tcPr>
             <w:tcW w:w="2310" w:type="dxa"/>
@@ -1646,12 +1643,6 @@
         </w:tc>
       </w:tr>
       <w:tr>
-        <w:tblPrEx>
-          <w:tblCellMar>
-            <w:top w:w="0" w:type="dxa"/>
-            <w:bottom w:w="0" w:type="dxa"/>
-          </w:tblCellMar>
-        </w:tblPrEx>
         <w:tc>
           <w:tcPr>
             <w:tcW w:w="2310" w:type="dxa"/>
@@ -1750,12 +1741,6 @@
         </w:tc>
       </w:tr>
       <w:tr>
-        <w:tblPrEx>
-          <w:tblCellMar>
-            <w:top w:w="0" w:type="dxa"/>
-            <w:bottom w:w="0" w:type="dxa"/>
-          </w:tblCellMar>
-        </w:tblPrEx>
         <w:tc>
           <w:tcPr>
             <w:tcW w:w="2310" w:type="dxa"/>
@@ -1854,12 +1839,6 @@
         </w:tc>
       </w:tr>
       <w:tr>
-        <w:tblPrEx>
-          <w:tblCellMar>
-            <w:top w:w="0" w:type="dxa"/>
-            <w:bottom w:w="0" w:type="dxa"/>
-          </w:tblCellMar>
-        </w:tblPrEx>
         <w:tc>
           <w:tcPr>
             <w:tcW w:w="2310" w:type="dxa"/>

</xml_diff>